<commit_message>
updated main window and guide
</commit_message>
<xml_diff>
--- a/Set-Up-Guide.docx
+++ b/Set-Up-Guide.docx
@@ -1091,6 +1091,8 @@
             </w:rPr>
             <w:t>Table of Contents</w:t>
           </w:r>
+          <w:bookmarkStart w:id="0" w:name="_GoBack"/>
+          <w:bookmarkEnd w:id="0"/>
         </w:p>
         <w:p>
           <w:pPr>
@@ -1120,7 +1122,7 @@
           <w:r>
             <w:fldChar w:fldCharType="separate"/>
           </w:r>
-          <w:hyperlink w:anchor="_Toc30116325" w:history="1">
+          <w:hyperlink w:anchor="_Toc30274574" w:history="1">
             <w:r>
               <w:rPr>
                 <w:rStyle w:val="Hyperlink"/>
@@ -1148,7 +1150,7 @@
                 <w:noProof/>
                 <w:webHidden/>
               </w:rPr>
-              <w:instrText xml:space="preserve"> PAGEREF _Toc30116325 \h </w:instrText>
+              <w:instrText xml:space="preserve"> PAGEREF _Toc30274574 \h </w:instrText>
             </w:r>
             <w:r>
               <w:rPr>
@@ -1191,7 +1193,7 @@
               <w:lang w:eastAsia="en-CA"/>
             </w:rPr>
           </w:pPr>
-          <w:hyperlink w:anchor="_Toc30116326" w:history="1">
+          <w:hyperlink w:anchor="_Toc30274575" w:history="1">
             <w:r>
               <w:rPr>
                 <w:rStyle w:val="Hyperlink"/>
@@ -1219,7 +1221,7 @@
                 <w:noProof/>
                 <w:webHidden/>
               </w:rPr>
-              <w:instrText xml:space="preserve"> PAGEREF _Toc30116326 \h </w:instrText>
+              <w:instrText xml:space="preserve"> PAGEREF _Toc30274575 \h </w:instrText>
             </w:r>
             <w:r>
               <w:rPr>
@@ -1262,7 +1264,7 @@
               <w:lang w:eastAsia="en-CA"/>
             </w:rPr>
           </w:pPr>
-          <w:hyperlink w:anchor="_Toc30116327" w:history="1">
+          <w:hyperlink w:anchor="_Toc30274576" w:history="1">
             <w:r>
               <w:rPr>
                 <w:rStyle w:val="Hyperlink"/>
@@ -1290,7 +1292,7 @@
                 <w:noProof/>
                 <w:webHidden/>
               </w:rPr>
-              <w:instrText xml:space="preserve"> PAGEREF _Toc30116327 \h </w:instrText>
+              <w:instrText xml:space="preserve"> PAGEREF _Toc30274576 \h </w:instrText>
             </w:r>
             <w:r>
               <w:rPr>
@@ -1333,7 +1335,7 @@
               <w:lang w:eastAsia="en-CA"/>
             </w:rPr>
           </w:pPr>
-          <w:hyperlink w:anchor="_Toc30116328" w:history="1">
+          <w:hyperlink w:anchor="_Toc30274577" w:history="1">
             <w:r>
               <w:rPr>
                 <w:rStyle w:val="Hyperlink"/>
@@ -1361,7 +1363,7 @@
                 <w:noProof/>
                 <w:webHidden/>
               </w:rPr>
-              <w:instrText xml:space="preserve"> PAGEREF _Toc30116328 \h </w:instrText>
+              <w:instrText xml:space="preserve"> PAGEREF _Toc30274577 \h </w:instrText>
             </w:r>
             <w:r>
               <w:rPr>
@@ -1404,7 +1406,7 @@
               <w:lang w:eastAsia="en-CA"/>
             </w:rPr>
           </w:pPr>
-          <w:hyperlink w:anchor="_Toc30116329" w:history="1">
+          <w:hyperlink w:anchor="_Toc30274578" w:history="1">
             <w:r>
               <w:rPr>
                 <w:rStyle w:val="Hyperlink"/>
@@ -1432,7 +1434,7 @@
                 <w:noProof/>
                 <w:webHidden/>
               </w:rPr>
-              <w:instrText xml:space="preserve"> PAGEREF _Toc30116329 \h </w:instrText>
+              <w:instrText xml:space="preserve"> PAGEREF _Toc30274578 \h </w:instrText>
             </w:r>
             <w:r>
               <w:rPr>
@@ -1475,7 +1477,7 @@
               <w:lang w:eastAsia="en-CA"/>
             </w:rPr>
           </w:pPr>
-          <w:hyperlink w:anchor="_Toc30116330" w:history="1">
+          <w:hyperlink w:anchor="_Toc30274579" w:history="1">
             <w:r>
               <w:rPr>
                 <w:rStyle w:val="Hyperlink"/>
@@ -1503,7 +1505,7 @@
                 <w:noProof/>
                 <w:webHidden/>
               </w:rPr>
-              <w:instrText xml:space="preserve"> PAGEREF _Toc30116330 \h </w:instrText>
+              <w:instrText xml:space="preserve"> PAGEREF _Toc30274579 \h </w:instrText>
             </w:r>
             <w:r>
               <w:rPr>
@@ -1546,7 +1548,7 @@
               <w:lang w:eastAsia="en-CA"/>
             </w:rPr>
           </w:pPr>
-          <w:hyperlink w:anchor="_Toc30116331" w:history="1">
+          <w:hyperlink w:anchor="_Toc30274580" w:history="1">
             <w:r>
               <w:rPr>
                 <w:rStyle w:val="Hyperlink"/>
@@ -1574,7 +1576,7 @@
                 <w:noProof/>
                 <w:webHidden/>
               </w:rPr>
-              <w:instrText xml:space="preserve"> PAGEREF _Toc30116331 \h </w:instrText>
+              <w:instrText xml:space="preserve"> PAGEREF _Toc30274580 \h </w:instrText>
             </w:r>
             <w:r>
               <w:rPr>
@@ -1617,7 +1619,7 @@
               <w:lang w:eastAsia="en-CA"/>
             </w:rPr>
           </w:pPr>
-          <w:hyperlink w:anchor="_Toc30116332" w:history="1">
+          <w:hyperlink w:anchor="_Toc30274581" w:history="1">
             <w:r>
               <w:rPr>
                 <w:rStyle w:val="Hyperlink"/>
@@ -1645,7 +1647,7 @@
                 <w:noProof/>
                 <w:webHidden/>
               </w:rPr>
-              <w:instrText xml:space="preserve"> PAGEREF _Toc30116332 \h </w:instrText>
+              <w:instrText xml:space="preserve"> PAGEREF _Toc30274581 \h </w:instrText>
             </w:r>
             <w:r>
               <w:rPr>
@@ -1688,7 +1690,7 @@
               <w:lang w:eastAsia="en-CA"/>
             </w:rPr>
           </w:pPr>
-          <w:hyperlink w:anchor="_Toc30116333" w:history="1">
+          <w:hyperlink w:anchor="_Toc30274582" w:history="1">
             <w:r>
               <w:rPr>
                 <w:rStyle w:val="Hyperlink"/>
@@ -1716,7 +1718,7 @@
                 <w:noProof/>
                 <w:webHidden/>
               </w:rPr>
-              <w:instrText xml:space="preserve"> PAGEREF _Toc30116333 \h </w:instrText>
+              <w:instrText xml:space="preserve"> PAGEREF _Toc30274582 \h </w:instrText>
             </w:r>
             <w:r>
               <w:rPr>
@@ -1759,7 +1761,7 @@
               <w:lang w:eastAsia="en-CA"/>
             </w:rPr>
           </w:pPr>
-          <w:hyperlink w:anchor="_Toc30116334" w:history="1">
+          <w:hyperlink w:anchor="_Toc30274583" w:history="1">
             <w:r>
               <w:rPr>
                 <w:rStyle w:val="Hyperlink"/>
@@ -1787,7 +1789,7 @@
                 <w:noProof/>
                 <w:webHidden/>
               </w:rPr>
-              <w:instrText xml:space="preserve"> PAGEREF _Toc30116334 \h </w:instrText>
+              <w:instrText xml:space="preserve"> PAGEREF _Toc30274583 \h </w:instrText>
             </w:r>
             <w:r>
               <w:rPr>
@@ -1830,7 +1832,7 @@
               <w:lang w:eastAsia="en-CA"/>
             </w:rPr>
           </w:pPr>
-          <w:hyperlink w:anchor="_Toc30116335" w:history="1">
+          <w:hyperlink w:anchor="_Toc30274584" w:history="1">
             <w:r>
               <w:rPr>
                 <w:rStyle w:val="Hyperlink"/>
@@ -1858,7 +1860,7 @@
                 <w:noProof/>
                 <w:webHidden/>
               </w:rPr>
-              <w:instrText xml:space="preserve"> PAGEREF _Toc30116335 \h </w:instrText>
+              <w:instrText xml:space="preserve"> PAGEREF _Toc30274584 \h </w:instrText>
             </w:r>
             <w:r>
               <w:rPr>
@@ -1901,14 +1903,14 @@
               <w:lang w:eastAsia="en-CA"/>
             </w:rPr>
           </w:pPr>
-          <w:hyperlink w:anchor="_Toc30116336" w:history="1">
+          <w:hyperlink w:anchor="_Toc30274585" w:history="1">
             <w:r>
               <w:rPr>
                 <w:rStyle w:val="Hyperlink"/>
                 <w:rFonts w:ascii="Times New Roman" w:hAnsi="Times New Roman" w:cs="Times New Roman"/>
                 <w:noProof/>
               </w:rPr>
-              <w:t>4.1 Make edits to dynamic form</w:t>
+              <w:t>4.1 Make edits to input form</w:t>
             </w:r>
             <w:r>
               <w:rPr>
@@ -1929,7 +1931,7 @@
                 <w:noProof/>
                 <w:webHidden/>
               </w:rPr>
-              <w:instrText xml:space="preserve"> PAGEREF _Toc30116336 \h </w:instrText>
+              <w:instrText xml:space="preserve"> PAGEREF _Toc30274585 \h </w:instrText>
             </w:r>
             <w:r>
               <w:rPr>
@@ -1972,7 +1974,7 @@
               <w:lang w:eastAsia="en-CA"/>
             </w:rPr>
           </w:pPr>
-          <w:hyperlink w:anchor="_Toc30116337" w:history="1">
+          <w:hyperlink w:anchor="_Toc30274586" w:history="1">
             <w:r>
               <w:rPr>
                 <w:rStyle w:val="Hyperlink"/>
@@ -2000,7 +2002,7 @@
                 <w:noProof/>
                 <w:webHidden/>
               </w:rPr>
-              <w:instrText xml:space="preserve"> PAGEREF _Toc30116337 \h </w:instrText>
+              <w:instrText xml:space="preserve"> PAGEREF _Toc30274586 \h </w:instrText>
             </w:r>
             <w:r>
               <w:rPr>
@@ -2043,7 +2045,7 @@
               <w:lang w:eastAsia="en-CA"/>
             </w:rPr>
           </w:pPr>
-          <w:hyperlink w:anchor="_Toc30116338" w:history="1">
+          <w:hyperlink w:anchor="_Toc30274587" w:history="1">
             <w:r>
               <w:rPr>
                 <w:rStyle w:val="Hyperlink"/>
@@ -2071,7 +2073,7 @@
                 <w:noProof/>
                 <w:webHidden/>
               </w:rPr>
-              <w:instrText xml:space="preserve"> PAGEREF _Toc30116338 \h </w:instrText>
+              <w:instrText xml:space="preserve"> PAGEREF _Toc30274587 \h </w:instrText>
             </w:r>
             <w:r>
               <w:rPr>
@@ -2114,7 +2116,7 @@
               <w:lang w:eastAsia="en-CA"/>
             </w:rPr>
           </w:pPr>
-          <w:hyperlink w:anchor="_Toc30116339" w:history="1">
+          <w:hyperlink w:anchor="_Toc30274588" w:history="1">
             <w:r>
               <w:rPr>
                 <w:rStyle w:val="Hyperlink"/>
@@ -2142,7 +2144,7 @@
                 <w:noProof/>
                 <w:webHidden/>
               </w:rPr>
-              <w:instrText xml:space="preserve"> PAGEREF _Toc30116339 \h </w:instrText>
+              <w:instrText xml:space="preserve"> PAGEREF _Toc30274588 \h </w:instrText>
             </w:r>
             <w:r>
               <w:rPr>
@@ -2185,7 +2187,7 @@
               <w:lang w:eastAsia="en-CA"/>
             </w:rPr>
           </w:pPr>
-          <w:hyperlink w:anchor="_Toc30116340" w:history="1">
+          <w:hyperlink w:anchor="_Toc30274589" w:history="1">
             <w:r>
               <w:rPr>
                 <w:rStyle w:val="Hyperlink"/>
@@ -2213,7 +2215,7 @@
                 <w:noProof/>
                 <w:webHidden/>
               </w:rPr>
-              <w:instrText xml:space="preserve"> PAGEREF _Toc30116340 \h </w:instrText>
+              <w:instrText xml:space="preserve"> PAGEREF _Toc30274589 \h </w:instrText>
             </w:r>
             <w:r>
               <w:rPr>
@@ -2233,7 +2235,78 @@
                 <w:noProof/>
                 <w:webHidden/>
               </w:rPr>
-              <w:t>13</w:t>
+              <w:t>14</w:t>
+            </w:r>
+            <w:r>
+              <w:rPr>
+                <w:noProof/>
+                <w:webHidden/>
+              </w:rPr>
+              <w:fldChar w:fldCharType="end"/>
+            </w:r>
+          </w:hyperlink>
+        </w:p>
+        <w:p>
+          <w:pPr>
+            <w:pStyle w:val="TOC1"/>
+            <w:tabs>
+              <w:tab w:val="right" w:leader="dot" w:pos="9350"/>
+            </w:tabs>
+            <w:rPr>
+              <w:rFonts w:eastAsiaTheme="minorEastAsia"/>
+              <w:noProof/>
+              <w:lang w:eastAsia="en-CA"/>
+            </w:rPr>
+          </w:pPr>
+          <w:hyperlink w:anchor="_Toc30274590" w:history="1">
+            <w:r>
+              <w:rPr>
+                <w:rStyle w:val="Hyperlink"/>
+                <w:rFonts w:ascii="Times New Roman" w:hAnsi="Times New Roman" w:cs="Times New Roman"/>
+                <w:noProof/>
+              </w:rPr>
+              <w:t>6.0 Making edits to your web application later</w:t>
+            </w:r>
+            <w:r>
+              <w:rPr>
+                <w:noProof/>
+                <w:webHidden/>
+              </w:rPr>
+              <w:tab/>
+            </w:r>
+            <w:r>
+              <w:rPr>
+                <w:noProof/>
+                <w:webHidden/>
+              </w:rPr>
+              <w:fldChar w:fldCharType="begin"/>
+            </w:r>
+            <w:r>
+              <w:rPr>
+                <w:noProof/>
+                <w:webHidden/>
+              </w:rPr>
+              <w:instrText xml:space="preserve"> PAGEREF _Toc30274590 \h </w:instrText>
+            </w:r>
+            <w:r>
+              <w:rPr>
+                <w:noProof/>
+                <w:webHidden/>
+              </w:rPr>
+            </w:r>
+            <w:r>
+              <w:rPr>
+                <w:noProof/>
+                <w:webHidden/>
+              </w:rPr>
+              <w:fldChar w:fldCharType="separate"/>
+            </w:r>
+            <w:r>
+              <w:rPr>
+                <w:noProof/>
+                <w:webHidden/>
+              </w:rPr>
+              <w:t>15</w:t>
             </w:r>
             <w:r>
               <w:rPr>
@@ -2286,7 +2359,7 @@
           <w:szCs w:val="36"/>
         </w:rPr>
       </w:pPr>
-      <w:bookmarkStart w:id="0" w:name="_Toc30116325"/>
+      <w:bookmarkStart w:id="1" w:name="_Toc30274574"/>
       <w:r>
         <w:rPr>
           <w:rFonts w:ascii="Times New Roman" w:hAnsi="Times New Roman" w:cs="Times New Roman"/>
@@ -2295,7 +2368,7 @@
         </w:rPr>
         <w:t>1.0 General information</w:t>
       </w:r>
-      <w:bookmarkEnd w:id="0"/>
+      <w:bookmarkEnd w:id="1"/>
       <w:r>
         <w:rPr>
           <w:rFonts w:ascii="Times New Roman" w:hAnsi="Times New Roman" w:cs="Times New Roman"/>
@@ -2399,7 +2472,7 @@
           <w:szCs w:val="32"/>
         </w:rPr>
       </w:pPr>
-      <w:bookmarkStart w:id="1" w:name="_Toc30116326"/>
+      <w:bookmarkStart w:id="2" w:name="_Toc30274575"/>
       <w:r>
         <w:rPr>
           <w:rFonts w:ascii="Times New Roman" w:hAnsi="Times New Roman" w:cs="Times New Roman"/>
@@ -2416,7 +2489,7 @@
         </w:rPr>
         <w:t>1 Required Downloads/Sign-ups</w:t>
       </w:r>
-      <w:bookmarkEnd w:id="1"/>
+      <w:bookmarkEnd w:id="2"/>
     </w:p>
     <w:p/>
     <w:p>
@@ -2699,7 +2772,7 @@
           <w:szCs w:val="32"/>
         </w:rPr>
       </w:pPr>
-      <w:bookmarkStart w:id="2" w:name="_Toc30116327"/>
+      <w:bookmarkStart w:id="3" w:name="_Toc30274576"/>
       <w:r>
         <w:rPr>
           <w:rFonts w:ascii="Times New Roman" w:hAnsi="Times New Roman" w:cs="Times New Roman"/>
@@ -2749,7 +2822,7 @@
         </w:rPr>
         <w:t>NodeJs</w:t>
       </w:r>
-      <w:bookmarkEnd w:id="2"/>
+      <w:bookmarkEnd w:id="3"/>
       <w:proofErr w:type="spellEnd"/>
     </w:p>
     <w:p/>
@@ -2836,7 +2909,6 @@
       <w:pPr>
         <w:jc w:val="center"/>
       </w:pPr>
-      <w:bookmarkStart w:id="3" w:name="_GoBack"/>
       <w:r>
         <w:rPr>
           <w:noProof/>
@@ -2891,7 +2963,6 @@
           </wp:inline>
         </w:drawing>
       </w:r>
-      <w:bookmarkEnd w:id="3"/>
     </w:p>
     <w:p>
       <w:pPr>
@@ -2902,7 +2973,7 @@
           <w:szCs w:val="36"/>
         </w:rPr>
       </w:pPr>
-      <w:bookmarkStart w:id="4" w:name="_Toc30116328"/>
+      <w:bookmarkStart w:id="4" w:name="_Toc30274577"/>
       <w:r>
         <w:rPr>
           <w:rFonts w:ascii="Times New Roman" w:hAnsi="Times New Roman" w:cs="Times New Roman"/>
@@ -3248,7 +3319,7 @@
           <w:szCs w:val="36"/>
         </w:rPr>
       </w:pPr>
-      <w:bookmarkStart w:id="5" w:name="_Toc30116329"/>
+      <w:bookmarkStart w:id="5" w:name="_Toc30274578"/>
       <w:r>
         <w:rPr>
           <w:rFonts w:ascii="Times New Roman" w:hAnsi="Times New Roman" w:cs="Times New Roman"/>
@@ -3309,7 +3380,7 @@
           <w:szCs w:val="32"/>
         </w:rPr>
       </w:pPr>
-      <w:bookmarkStart w:id="6" w:name="_Toc30116330"/>
+      <w:bookmarkStart w:id="6" w:name="_Toc30274579"/>
       <w:r>
         <w:rPr>
           <w:rFonts w:ascii="Times New Roman" w:hAnsi="Times New Roman" w:cs="Times New Roman"/>
@@ -4491,7 +4562,7 @@
           <w:szCs w:val="32"/>
         </w:rPr>
       </w:pPr>
-      <w:bookmarkStart w:id="7" w:name="_Toc30116331"/>
+      <w:bookmarkStart w:id="7" w:name="_Toc30274580"/>
       <w:r>
         <w:rPr>
           <w:rFonts w:ascii="Times New Roman" w:hAnsi="Times New Roman" w:cs="Times New Roman"/>
@@ -4959,7 +5030,7 @@
           <w:szCs w:val="32"/>
         </w:rPr>
       </w:pPr>
-      <w:bookmarkStart w:id="8" w:name="_Toc30116332"/>
+      <w:bookmarkStart w:id="8" w:name="_Toc30274581"/>
       <w:r>
         <w:rPr>
           <w:rFonts w:ascii="Times New Roman" w:hAnsi="Times New Roman" w:cs="Times New Roman"/>
@@ -5263,7 +5334,7 @@
           <w:szCs w:val="32"/>
         </w:rPr>
       </w:pPr>
-      <w:bookmarkStart w:id="9" w:name="_Toc30116333"/>
+      <w:bookmarkStart w:id="9" w:name="_Toc30274582"/>
       <w:r>
         <w:rPr>
           <w:rFonts w:ascii="Times New Roman" w:hAnsi="Times New Roman" w:cs="Times New Roman"/>
@@ -5435,6 +5506,22 @@
           <w:szCs w:val="24"/>
         </w:rPr>
         <w:t xml:space="preserve"> Give it a few seconds to open.</w:t>
+      </w:r>
+      <w:r>
+        <w:rPr>
+          <w:rFonts w:ascii="Times New Roman" w:hAnsi="Times New Roman" w:cs="Times New Roman"/>
+          <w:sz w:val="24"/>
+          <w:szCs w:val="24"/>
+        </w:rPr>
+        <w:t xml:space="preserve"> </w:t>
+      </w:r>
+      <w:r>
+        <w:rPr>
+          <w:rFonts w:ascii="Times New Roman" w:hAnsi="Times New Roman" w:cs="Times New Roman"/>
+          <w:sz w:val="24"/>
+          <w:szCs w:val="24"/>
+        </w:rPr>
+        <w:t>Make sure to NOT close the black console window that pops up.</w:t>
       </w:r>
     </w:p>
     <w:p>
@@ -5556,7 +5643,15 @@
           <w:sz w:val="24"/>
           <w:szCs w:val="24"/>
         </w:rPr>
-        <w:t>4.2, step 4)</w:t>
+        <w:t>3</w:t>
+      </w:r>
+      <w:r>
+        <w:rPr>
+          <w:rFonts w:ascii="Times New Roman" w:hAnsi="Times New Roman" w:cs="Times New Roman"/>
+          <w:sz w:val="24"/>
+          <w:szCs w:val="24"/>
+        </w:rPr>
+        <w:t>.2, step 4)</w:t>
       </w:r>
       <w:r>
         <w:rPr>
@@ -5630,31 +5725,7 @@
           <w:sz w:val="24"/>
           <w:szCs w:val="24"/>
         </w:rPr>
-        <w:t>Exit the current window by using the “Close” button to get back to the main window. Locate the “</w:t>
-      </w:r>
-      <w:r>
-        <w:rPr>
-          <w:rFonts w:ascii="Times New Roman" w:hAnsi="Times New Roman" w:cs="Times New Roman"/>
-          <w:sz w:val="24"/>
-          <w:szCs w:val="24"/>
-        </w:rPr>
-        <w:t>Install Package</w:t>
-      </w:r>
-      <w:r>
-        <w:rPr>
-          <w:rFonts w:ascii="Times New Roman" w:hAnsi="Times New Roman" w:cs="Times New Roman"/>
-          <w:sz w:val="24"/>
-          <w:szCs w:val="24"/>
-        </w:rPr>
-        <w:t xml:space="preserve">” button on the main window of the application and click it. </w:t>
-      </w:r>
-      <w:r>
-        <w:rPr>
-          <w:rFonts w:ascii="Times New Roman" w:hAnsi="Times New Roman" w:cs="Times New Roman"/>
-          <w:sz w:val="24"/>
-          <w:szCs w:val="24"/>
-        </w:rPr>
-        <w:t>Wait at least 1 minute before moving to the next step.</w:t>
+        <w:t>Exit the current window by using the “Close” button to get back to the main window. Locate the “Install Package” button on the main window of the application and click it. Wait at least 1 minute before moving to the next step.</w:t>
       </w:r>
     </w:p>
     <w:p>
@@ -5704,7 +5775,23 @@
           <w:sz w:val="24"/>
           <w:szCs w:val="24"/>
         </w:rPr>
-        <w:t>ocate the “Start”</w:t>
+        <w:t>ocate the “</w:t>
+      </w:r>
+      <w:r>
+        <w:rPr>
+          <w:rFonts w:ascii="Times New Roman" w:hAnsi="Times New Roman" w:cs="Times New Roman"/>
+          <w:sz w:val="24"/>
+          <w:szCs w:val="24"/>
+        </w:rPr>
+        <w:t>Open in Web Browser</w:t>
+      </w:r>
+      <w:r>
+        <w:rPr>
+          <w:rFonts w:ascii="Times New Roman" w:hAnsi="Times New Roman" w:cs="Times New Roman"/>
+          <w:sz w:val="24"/>
+          <w:szCs w:val="24"/>
+        </w:rPr>
+        <w:t>”</w:t>
       </w:r>
       <w:r>
         <w:rPr>
@@ -5745,6 +5832,14 @@
           <w:szCs w:val="24"/>
         </w:rPr>
         <w:t xml:space="preserve"> Please wait while it starts.</w:t>
+      </w:r>
+      <w:r>
+        <w:rPr>
+          <w:rFonts w:ascii="Times New Roman" w:hAnsi="Times New Roman" w:cs="Times New Roman"/>
+          <w:sz w:val="24"/>
+          <w:szCs w:val="24"/>
+        </w:rPr>
+        <w:t xml:space="preserve"> </w:t>
       </w:r>
     </w:p>
     <w:p>
@@ -5847,7 +5942,7 @@
           <w:szCs w:val="32"/>
         </w:rPr>
       </w:pPr>
-      <w:bookmarkStart w:id="10" w:name="_Toc30116334"/>
+      <w:bookmarkStart w:id="10" w:name="_Toc30274583"/>
       <w:r>
         <w:rPr>
           <w:rFonts w:ascii="Times New Roman" w:hAnsi="Times New Roman" w:cs="Times New Roman"/>
@@ -6152,7 +6247,7 @@
           <w:szCs w:val="36"/>
         </w:rPr>
       </w:pPr>
-      <w:bookmarkStart w:id="11" w:name="_Toc30116335"/>
+      <w:bookmarkStart w:id="11" w:name="_Toc30274584"/>
       <w:r>
         <w:rPr>
           <w:rFonts w:ascii="Times New Roman" w:hAnsi="Times New Roman" w:cs="Times New Roman"/>
@@ -6189,7 +6284,7 @@
           <w:szCs w:val="32"/>
         </w:rPr>
       </w:pPr>
-      <w:bookmarkStart w:id="12" w:name="_Toc30116336"/>
+      <w:bookmarkStart w:id="12" w:name="_Toc30274585"/>
       <w:r>
         <w:rPr>
           <w:rFonts w:ascii="Times New Roman" w:hAnsi="Times New Roman" w:cs="Times New Roman"/>
@@ -6204,7 +6299,23 @@
           <w:sz w:val="32"/>
           <w:szCs w:val="32"/>
         </w:rPr>
-        <w:t>.1 Make edits to dynamic form</w:t>
+        <w:t xml:space="preserve">.1 Make edits to </w:t>
+      </w:r>
+      <w:r>
+        <w:rPr>
+          <w:rFonts w:ascii="Times New Roman" w:hAnsi="Times New Roman" w:cs="Times New Roman"/>
+          <w:sz w:val="32"/>
+          <w:szCs w:val="32"/>
+        </w:rPr>
+        <w:t>input</w:t>
+      </w:r>
+      <w:r>
+        <w:rPr>
+          <w:rFonts w:ascii="Times New Roman" w:hAnsi="Times New Roman" w:cs="Times New Roman"/>
+          <w:sz w:val="32"/>
+          <w:szCs w:val="32"/>
+        </w:rPr>
+        <w:t xml:space="preserve"> form</w:t>
       </w:r>
       <w:bookmarkEnd w:id="12"/>
     </w:p>
@@ -6350,7 +6461,7 @@
           <w:sz w:val="24"/>
           <w:szCs w:val="24"/>
         </w:rPr>
-        <w:t>Now, you can add inputs to the dynamic form using the dropdown button to select an input and then clicking</w:t>
+        <w:t>Now, you can add inputs to the form using the dropdown button to select an input and then clicking</w:t>
       </w:r>
       <w:r>
         <w:rPr>
@@ -6570,7 +6681,23 @@
           <w:sz w:val="24"/>
           <w:szCs w:val="24"/>
         </w:rPr>
-        <w:t>. This will refresh the web page tab and show the new changes to the dynamic form.</w:t>
+        <w:t xml:space="preserve">. This will refresh the web page tab and show the new changes to the </w:t>
+      </w:r>
+      <w:r>
+        <w:rPr>
+          <w:rFonts w:ascii="Times New Roman" w:hAnsi="Times New Roman" w:cs="Times New Roman"/>
+          <w:sz w:val="24"/>
+          <w:szCs w:val="24"/>
+        </w:rPr>
+        <w:t>input</w:t>
+      </w:r>
+      <w:r>
+        <w:rPr>
+          <w:rFonts w:ascii="Times New Roman" w:hAnsi="Times New Roman" w:cs="Times New Roman"/>
+          <w:sz w:val="24"/>
+          <w:szCs w:val="24"/>
+        </w:rPr>
+        <w:t xml:space="preserve"> form.</w:t>
       </w:r>
     </w:p>
     <w:p>
@@ -6685,7 +6812,23 @@
           <w:sz w:val="24"/>
           <w:szCs w:val="24"/>
         </w:rPr>
-        <w:t>To make any font/color changes to the dynamic form, in the</w:t>
+        <w:t xml:space="preserve">To make any font/color changes to the </w:t>
+      </w:r>
+      <w:r>
+        <w:rPr>
+          <w:rFonts w:ascii="Times New Roman" w:hAnsi="Times New Roman" w:cs="Times New Roman"/>
+          <w:sz w:val="24"/>
+          <w:szCs w:val="24"/>
+        </w:rPr>
+        <w:t>input</w:t>
+      </w:r>
+      <w:r>
+        <w:rPr>
+          <w:rFonts w:ascii="Times New Roman" w:hAnsi="Times New Roman" w:cs="Times New Roman"/>
+          <w:sz w:val="24"/>
+          <w:szCs w:val="24"/>
+        </w:rPr>
+        <w:t xml:space="preserve"> form, in the</w:t>
       </w:r>
       <w:r>
         <w:rPr>
@@ -6701,7 +6844,23 @@
           <w:sz w:val="24"/>
           <w:szCs w:val="24"/>
         </w:rPr>
-        <w:t>“Make Edits” window click on the “Change Style” button to explore these options.</w:t>
+        <w:t>“Make Edits” window click on the “Style</w:t>
+      </w:r>
+      <w:r>
+        <w:rPr>
+          <w:rFonts w:ascii="Times New Roman" w:hAnsi="Times New Roman" w:cs="Times New Roman"/>
+          <w:sz w:val="24"/>
+          <w:szCs w:val="24"/>
+        </w:rPr>
+        <w:t xml:space="preserve"> Form</w:t>
+      </w:r>
+      <w:r>
+        <w:rPr>
+          <w:rFonts w:ascii="Times New Roman" w:hAnsi="Times New Roman" w:cs="Times New Roman"/>
+          <w:sz w:val="24"/>
+          <w:szCs w:val="24"/>
+        </w:rPr>
+        <w:t>” button to explore these options.</w:t>
       </w:r>
     </w:p>
     <w:p/>
@@ -6714,7 +6873,7 @@
           <w:szCs w:val="32"/>
         </w:rPr>
       </w:pPr>
-      <w:bookmarkStart w:id="13" w:name="_Toc30116337"/>
+      <w:bookmarkStart w:id="13" w:name="_Toc30274586"/>
       <w:r>
         <w:rPr>
           <w:rFonts w:ascii="Times New Roman" w:hAnsi="Times New Roman" w:cs="Times New Roman"/>
@@ -6914,7 +7073,23 @@
           <w:sz w:val="24"/>
           <w:szCs w:val="24"/>
         </w:rPr>
-        <w:t>orresponds to the background image behind the dynamic form</w:t>
+        <w:t xml:space="preserve">orresponds to the background image behind the </w:t>
+      </w:r>
+      <w:r>
+        <w:rPr>
+          <w:rFonts w:ascii="Times New Roman" w:hAnsi="Times New Roman" w:cs="Times New Roman"/>
+          <w:sz w:val="24"/>
+          <w:szCs w:val="24"/>
+        </w:rPr>
+        <w:t>input</w:t>
+      </w:r>
+      <w:r>
+        <w:rPr>
+          <w:rFonts w:ascii="Times New Roman" w:hAnsi="Times New Roman" w:cs="Times New Roman"/>
+          <w:sz w:val="24"/>
+          <w:szCs w:val="24"/>
+        </w:rPr>
+        <w:t xml:space="preserve"> form</w:t>
       </w:r>
       <w:r>
         <w:rPr>
@@ -6946,7 +7121,31 @@
           <w:sz w:val="24"/>
           <w:szCs w:val="24"/>
         </w:rPr>
-        <w:t>large enough to the fit the entire background.</w:t>
+        <w:t>large enough to the fit the entire background</w:t>
+      </w:r>
+      <w:r>
+        <w:rPr>
+          <w:rFonts w:ascii="Times New Roman" w:hAnsi="Times New Roman" w:cs="Times New Roman"/>
+          <w:sz w:val="24"/>
+          <w:szCs w:val="24"/>
+        </w:rPr>
+        <w:t xml:space="preserve"> (preferably 1920x1080 </w:t>
+      </w:r>
+      <w:r>
+        <w:rPr>
+          <w:rFonts w:ascii="Times New Roman" w:hAnsi="Times New Roman" w:cs="Times New Roman"/>
+          <w:sz w:val="24"/>
+          <w:szCs w:val="24"/>
+        </w:rPr>
+        <w:t>pixels)</w:t>
+      </w:r>
+      <w:r>
+        <w:rPr>
+          <w:rFonts w:ascii="Times New Roman" w:hAnsi="Times New Roman" w:cs="Times New Roman"/>
+          <w:sz w:val="24"/>
+          <w:szCs w:val="24"/>
+        </w:rPr>
+        <w:t>.</w:t>
       </w:r>
       <w:r>
         <w:rPr>
@@ -6993,7 +7192,7 @@
           <w:szCs w:val="36"/>
         </w:rPr>
       </w:pPr>
-      <w:bookmarkStart w:id="14" w:name="_Toc30116338"/>
+      <w:bookmarkStart w:id="14" w:name="_Toc30274587"/>
       <w:r>
         <w:rPr>
           <w:rFonts w:ascii="Times New Roman" w:hAnsi="Times New Roman" w:cs="Times New Roman"/>
@@ -7039,7 +7238,7 @@
           <w:szCs w:val="32"/>
         </w:rPr>
       </w:pPr>
-      <w:bookmarkStart w:id="15" w:name="_Toc30116339"/>
+      <w:bookmarkStart w:id="15" w:name="_Toc30274588"/>
       <w:r>
         <w:rPr>
           <w:rFonts w:ascii="Times New Roman" w:hAnsi="Times New Roman" w:cs="Times New Roman"/>
@@ -7182,7 +7381,94 @@
           <w:sz w:val="24"/>
           <w:szCs w:val="24"/>
         </w:rPr>
-        <w:t>ront-end repository and on the left, there should be a list of changes made that you are going to push back to GitHub. To do this, click the button on the bottom left labelled “Commit to Master”.</w:t>
+        <w:t xml:space="preserve">ront-end repository and on the left, there should be a list of changes made that you are going to push back to GitHub. To do this, </w:t>
+      </w:r>
+      <w:r>
+        <w:rPr>
+          <w:rFonts w:ascii="Times New Roman" w:hAnsi="Times New Roman" w:cs="Times New Roman"/>
+          <w:sz w:val="24"/>
+          <w:szCs w:val="24"/>
+        </w:rPr>
+        <w:t xml:space="preserve">on the bottom left type anything (Ex: “Update”) in the “Summary (required)” text box and then </w:t>
+      </w:r>
+      <w:r>
+        <w:rPr>
+          <w:rFonts w:ascii="Times New Roman" w:hAnsi="Times New Roman" w:cs="Times New Roman"/>
+          <w:sz w:val="24"/>
+          <w:szCs w:val="24"/>
+        </w:rPr>
+        <w:t>click the button labelled “Commit to Master”</w:t>
+      </w:r>
+      <w:r>
+        <w:rPr>
+          <w:rFonts w:ascii="Times New Roman" w:hAnsi="Times New Roman" w:cs="Times New Roman"/>
+          <w:sz w:val="24"/>
+          <w:szCs w:val="24"/>
+        </w:rPr>
+        <w:t>, as shown in the image below.</w:t>
+      </w:r>
+    </w:p>
+    <w:p>
+      <w:pPr>
+        <w:jc w:val="center"/>
+        <w:rPr>
+          <w:rFonts w:ascii="Times New Roman" w:hAnsi="Times New Roman" w:cs="Times New Roman"/>
+          <w:sz w:val="24"/>
+          <w:szCs w:val="24"/>
+        </w:rPr>
+      </w:pPr>
+      <w:r>
+        <w:rPr>
+          <w:noProof/>
+        </w:rPr>
+        <w:drawing>
+          <wp:inline distT="0" distB="0" distL="0" distR="0">
+            <wp:extent cx="2361565" cy="1964055"/>
+            <wp:effectExtent l="0" t="0" r="635" b="0"/>
+            <wp:docPr id="17" name="Picture 17"/>
+            <wp:cNvGraphicFramePr>
+              <a:graphicFrameLocks xmlns:a="http://schemas.openxmlformats.org/drawingml/2006/main" noChangeAspect="1"/>
+            </wp:cNvGraphicFramePr>
+            <a:graphic xmlns:a="http://schemas.openxmlformats.org/drawingml/2006/main">
+              <a:graphicData uri="http://schemas.openxmlformats.org/drawingml/2006/picture">
+                <pic:pic xmlns:pic="http://schemas.openxmlformats.org/drawingml/2006/picture">
+                  <pic:nvPicPr>
+                    <pic:cNvPr id="0" name="Picture 1"/>
+                    <pic:cNvPicPr>
+                      <a:picLocks noChangeAspect="1" noChangeArrowheads="1"/>
+                    </pic:cNvPicPr>
+                  </pic:nvPicPr>
+                  <pic:blipFill>
+                    <a:blip r:embed="rId35">
+                      <a:extLst>
+                        <a:ext uri="{28A0092B-C50C-407E-A947-70E740481C1C}">
+                          <a14:useLocalDpi xmlns:a14="http://schemas.microsoft.com/office/drawing/2010/main" val="0"/>
+                        </a:ext>
+                      </a:extLst>
+                    </a:blip>
+                    <a:srcRect/>
+                    <a:stretch>
+                      <a:fillRect/>
+                    </a:stretch>
+                  </pic:blipFill>
+                  <pic:spPr bwMode="auto">
+                    <a:xfrm>
+                      <a:off x="0" y="0"/>
+                      <a:ext cx="2361565" cy="1964055"/>
+                    </a:xfrm>
+                    <a:prstGeom prst="rect">
+                      <a:avLst/>
+                    </a:prstGeom>
+                    <a:noFill/>
+                    <a:ln>
+                      <a:noFill/>
+                    </a:ln>
+                  </pic:spPr>
+                </pic:pic>
+              </a:graphicData>
+            </a:graphic>
+          </wp:inline>
+        </w:drawing>
       </w:r>
     </w:p>
     <w:p>
@@ -7258,7 +7544,7 @@
                     </pic:cNvPicPr>
                   </pic:nvPicPr>
                   <pic:blipFill>
-                    <a:blip r:embed="rId35">
+                    <a:blip r:embed="rId36">
                       <a:extLst>
                         <a:ext uri="{28A0092B-C50C-407E-A947-70E740481C1C}">
                           <a14:useLocalDpi xmlns:a14="http://schemas.microsoft.com/office/drawing/2010/main" val="0"/>
@@ -7308,13 +7594,14 @@
           <w:szCs w:val="32"/>
         </w:rPr>
       </w:pPr>
-      <w:bookmarkStart w:id="16" w:name="_Toc30116340"/>
+      <w:bookmarkStart w:id="16" w:name="_Toc30274589"/>
       <w:r>
         <w:rPr>
           <w:rFonts w:ascii="Times New Roman" w:hAnsi="Times New Roman" w:cs="Times New Roman"/>
           <w:sz w:val="32"/>
           <w:szCs w:val="32"/>
         </w:rPr>
+        <w:lastRenderedPageBreak/>
         <w:t>5</w:t>
       </w:r>
       <w:r>
@@ -7393,7 +7680,7 @@
         </w:rPr>
         <w:t xml:space="preserve"> </w:t>
       </w:r>
-      <w:hyperlink r:id="rId36" w:history="1">
+      <w:hyperlink r:id="rId37" w:history="1">
         <w:r>
           <w:rPr>
             <w:rStyle w:val="Hyperlink"/>
@@ -7426,42 +7713,58 @@
           <w:sz w:val="24"/>
           <w:szCs w:val="24"/>
         </w:rPr>
-        <w:t>. Name your application (this name will be shown in the link you send out) and choose the United States region, then click “Create”.</w:t>
-      </w:r>
-    </w:p>
-    <w:p>
-      <w:pPr>
-        <w:rPr>
-          <w:rFonts w:ascii="Times New Roman" w:hAnsi="Times New Roman" w:cs="Times New Roman"/>
-          <w:sz w:val="24"/>
-          <w:szCs w:val="24"/>
-        </w:rPr>
-      </w:pPr>
-    </w:p>
-    <w:p>
-      <w:pPr>
-        <w:rPr>
-          <w:rFonts w:ascii="Times New Roman" w:hAnsi="Times New Roman" w:cs="Times New Roman"/>
-          <w:sz w:val="24"/>
-          <w:szCs w:val="24"/>
-        </w:rPr>
-      </w:pPr>
-    </w:p>
-    <w:p>
-      <w:pPr>
-        <w:rPr>
-          <w:rFonts w:ascii="Times New Roman" w:hAnsi="Times New Roman" w:cs="Times New Roman"/>
-          <w:sz w:val="28"/>
-          <w:szCs w:val="28"/>
-        </w:rPr>
-      </w:pPr>
-      <w:r>
-        <w:rPr>
-          <w:rFonts w:ascii="Times New Roman" w:hAnsi="Times New Roman" w:cs="Times New Roman"/>
-          <w:sz w:val="28"/>
-          <w:szCs w:val="28"/>
-        </w:rPr>
-        <w:lastRenderedPageBreak/>
+        <w:t xml:space="preserve">. </w:t>
+      </w:r>
+      <w:r>
+        <w:rPr>
+          <w:rFonts w:ascii="Times New Roman" w:hAnsi="Times New Roman" w:cs="Times New Roman"/>
+          <w:b/>
+          <w:sz w:val="24"/>
+          <w:szCs w:val="24"/>
+        </w:rPr>
+        <w:t>Name your application</w:t>
+      </w:r>
+      <w:r>
+        <w:rPr>
+          <w:rFonts w:ascii="Times New Roman" w:hAnsi="Times New Roman" w:cs="Times New Roman"/>
+          <w:sz w:val="24"/>
+          <w:szCs w:val="24"/>
+        </w:rPr>
+        <w:t xml:space="preserve"> (this name will be shown in the link you send out) and choose the United States region, then click “Create”.</w:t>
+      </w:r>
+    </w:p>
+    <w:p>
+      <w:pPr>
+        <w:rPr>
+          <w:rFonts w:ascii="Times New Roman" w:hAnsi="Times New Roman" w:cs="Times New Roman"/>
+          <w:sz w:val="24"/>
+          <w:szCs w:val="24"/>
+        </w:rPr>
+      </w:pPr>
+    </w:p>
+    <w:p>
+      <w:pPr>
+        <w:rPr>
+          <w:rFonts w:ascii="Times New Roman" w:hAnsi="Times New Roman" w:cs="Times New Roman"/>
+          <w:sz w:val="24"/>
+          <w:szCs w:val="24"/>
+        </w:rPr>
+      </w:pPr>
+    </w:p>
+    <w:p>
+      <w:pPr>
+        <w:rPr>
+          <w:rFonts w:ascii="Times New Roman" w:hAnsi="Times New Roman" w:cs="Times New Roman"/>
+          <w:sz w:val="28"/>
+          <w:szCs w:val="28"/>
+        </w:rPr>
+      </w:pPr>
+      <w:r>
+        <w:rPr>
+          <w:rFonts w:ascii="Times New Roman" w:hAnsi="Times New Roman" w:cs="Times New Roman"/>
+          <w:sz w:val="28"/>
+          <w:szCs w:val="28"/>
+        </w:rPr>
         <w:t>Step 2</w:t>
       </w:r>
     </w:p>
@@ -7522,7 +7825,7 @@
                     </pic:cNvPicPr>
                   </pic:nvPicPr>
                   <pic:blipFill>
-                    <a:blip r:embed="rId37">
+                    <a:blip r:embed="rId38">
                       <a:extLst>
                         <a:ext uri="{28A0092B-C50C-407E-A947-70E740481C1C}">
                           <a14:useLocalDpi xmlns:a14="http://schemas.microsoft.com/office/drawing/2010/main" val="0"/>
@@ -7556,6 +7859,104 @@
     </w:p>
     <w:p>
       <w:pPr>
+        <w:rPr>
+          <w:rFonts w:ascii="Times New Roman" w:hAnsi="Times New Roman" w:cs="Times New Roman"/>
+          <w:sz w:val="28"/>
+          <w:szCs w:val="28"/>
+        </w:rPr>
+      </w:pPr>
+      <w:r>
+        <w:rPr>
+          <w:rFonts w:ascii="Times New Roman" w:hAnsi="Times New Roman" w:cs="Times New Roman"/>
+          <w:sz w:val="28"/>
+          <w:szCs w:val="28"/>
+        </w:rPr>
+        <w:t>Step 3</w:t>
+      </w:r>
+    </w:p>
+    <w:p>
+      <w:pPr>
+        <w:rPr>
+          <w:rFonts w:ascii="Times New Roman" w:hAnsi="Times New Roman" w:cs="Times New Roman"/>
+          <w:sz w:val="24"/>
+          <w:szCs w:val="24"/>
+        </w:rPr>
+      </w:pPr>
+      <w:r>
+        <w:rPr>
+          <w:rFonts w:ascii="Times New Roman" w:hAnsi="Times New Roman" w:cs="Times New Roman"/>
+          <w:sz w:val="24"/>
+          <w:szCs w:val="24"/>
+        </w:rPr>
+        <w:t xml:space="preserve">Scroll down </w:t>
+      </w:r>
+      <w:r>
+        <w:rPr>
+          <w:rFonts w:ascii="Times New Roman" w:hAnsi="Times New Roman" w:cs="Times New Roman"/>
+          <w:sz w:val="24"/>
+          <w:szCs w:val="24"/>
+        </w:rPr>
+        <w:t xml:space="preserve">and </w:t>
+      </w:r>
+      <w:r>
+        <w:rPr>
+          <w:rFonts w:ascii="Times New Roman" w:hAnsi="Times New Roman" w:cs="Times New Roman"/>
+          <w:sz w:val="24"/>
+          <w:szCs w:val="24"/>
+        </w:rPr>
+        <w:t>under “</w:t>
+      </w:r>
+      <w:r>
+        <w:rPr>
+          <w:rFonts w:ascii="Times New Roman" w:hAnsi="Times New Roman" w:cs="Times New Roman"/>
+          <w:sz w:val="24"/>
+          <w:szCs w:val="24"/>
+        </w:rPr>
+        <w:t>Automatic deploys</w:t>
+      </w:r>
+      <w:r>
+        <w:rPr>
+          <w:rFonts w:ascii="Times New Roman" w:hAnsi="Times New Roman" w:cs="Times New Roman"/>
+          <w:sz w:val="24"/>
+          <w:szCs w:val="24"/>
+        </w:rPr>
+        <w:t>”, click the button labeled “</w:t>
+      </w:r>
+      <w:r>
+        <w:rPr>
+          <w:rFonts w:ascii="Times New Roman" w:hAnsi="Times New Roman" w:cs="Times New Roman"/>
+          <w:sz w:val="24"/>
+          <w:szCs w:val="24"/>
+        </w:rPr>
+        <w:t>Enable Automatic Deploys</w:t>
+      </w:r>
+      <w:r>
+        <w:rPr>
+          <w:rFonts w:ascii="Times New Roman" w:hAnsi="Times New Roman" w:cs="Times New Roman"/>
+          <w:sz w:val="24"/>
+          <w:szCs w:val="24"/>
+        </w:rPr>
+        <w:t>”</w:t>
+      </w:r>
+      <w:r>
+        <w:rPr>
+          <w:rFonts w:ascii="Times New Roman" w:hAnsi="Times New Roman" w:cs="Times New Roman"/>
+          <w:sz w:val="24"/>
+          <w:szCs w:val="24"/>
+        </w:rPr>
+        <w:t>, as shown in the image below.</w:t>
+      </w:r>
+      <w:r>
+        <w:rPr>
+          <w:rFonts w:ascii="Times New Roman" w:hAnsi="Times New Roman" w:cs="Times New Roman"/>
+          <w:sz w:val="24"/>
+          <w:szCs w:val="24"/>
+        </w:rPr>
+        <w:t xml:space="preserve"> </w:t>
+      </w:r>
+    </w:p>
+    <w:p>
+      <w:pPr>
         <w:jc w:val="center"/>
         <w:rPr>
           <w:rFonts w:ascii="Times New Roman" w:hAnsi="Times New Roman" w:cs="Times New Roman"/>
@@ -7563,6 +7964,357 @@
           <w:szCs w:val="24"/>
         </w:rPr>
       </w:pPr>
+      <w:r>
+        <w:rPr>
+          <w:noProof/>
+        </w:rPr>
+        <w:drawing>
+          <wp:inline distT="0" distB="0" distL="0" distR="0">
+            <wp:extent cx="3148716" cy="1863714"/>
+            <wp:effectExtent l="0" t="0" r="0" b="3810"/>
+            <wp:docPr id="18" name="Picture 18"/>
+            <wp:cNvGraphicFramePr>
+              <a:graphicFrameLocks xmlns:a="http://schemas.openxmlformats.org/drawingml/2006/main" noChangeAspect="1"/>
+            </wp:cNvGraphicFramePr>
+            <a:graphic xmlns:a="http://schemas.openxmlformats.org/drawingml/2006/main">
+              <a:graphicData uri="http://schemas.openxmlformats.org/drawingml/2006/picture">
+                <pic:pic xmlns:pic="http://schemas.openxmlformats.org/drawingml/2006/picture">
+                  <pic:nvPicPr>
+                    <pic:cNvPr id="0" name="Picture 3"/>
+                    <pic:cNvPicPr>
+                      <a:picLocks noChangeAspect="1" noChangeArrowheads="1"/>
+                    </pic:cNvPicPr>
+                  </pic:nvPicPr>
+                  <pic:blipFill>
+                    <a:blip r:embed="rId39">
+                      <a:extLst>
+                        <a:ext uri="{28A0092B-C50C-407E-A947-70E740481C1C}">
+                          <a14:useLocalDpi xmlns:a14="http://schemas.microsoft.com/office/drawing/2010/main" val="0"/>
+                        </a:ext>
+                      </a:extLst>
+                    </a:blip>
+                    <a:srcRect/>
+                    <a:stretch>
+                      <a:fillRect/>
+                    </a:stretch>
+                  </pic:blipFill>
+                  <pic:spPr bwMode="auto">
+                    <a:xfrm>
+                      <a:off x="0" y="0"/>
+                      <a:ext cx="3148716" cy="1863714"/>
+                    </a:xfrm>
+                    <a:prstGeom prst="rect">
+                      <a:avLst/>
+                    </a:prstGeom>
+                    <a:noFill/>
+                    <a:ln>
+                      <a:noFill/>
+                    </a:ln>
+                  </pic:spPr>
+                </pic:pic>
+              </a:graphicData>
+            </a:graphic>
+          </wp:inline>
+        </w:drawing>
+      </w:r>
+    </w:p>
+    <w:p>
+      <w:pPr>
+        <w:rPr>
+          <w:rFonts w:ascii="Times New Roman" w:hAnsi="Times New Roman" w:cs="Times New Roman"/>
+          <w:sz w:val="28"/>
+          <w:szCs w:val="28"/>
+        </w:rPr>
+      </w:pPr>
+    </w:p>
+    <w:p>
+      <w:pPr>
+        <w:rPr>
+          <w:rFonts w:ascii="Times New Roman" w:hAnsi="Times New Roman" w:cs="Times New Roman"/>
+          <w:sz w:val="28"/>
+          <w:szCs w:val="28"/>
+        </w:rPr>
+      </w:pPr>
+      <w:r>
+        <w:rPr>
+          <w:rFonts w:ascii="Times New Roman" w:hAnsi="Times New Roman" w:cs="Times New Roman"/>
+          <w:sz w:val="28"/>
+          <w:szCs w:val="28"/>
+        </w:rPr>
+        <w:lastRenderedPageBreak/>
+        <w:t xml:space="preserve">Step </w:t>
+      </w:r>
+      <w:r>
+        <w:rPr>
+          <w:rFonts w:ascii="Times New Roman" w:hAnsi="Times New Roman" w:cs="Times New Roman"/>
+          <w:sz w:val="28"/>
+          <w:szCs w:val="28"/>
+        </w:rPr>
+        <w:t>4</w:t>
+      </w:r>
+    </w:p>
+    <w:p>
+      <w:pPr>
+        <w:rPr>
+          <w:rFonts w:ascii="Times New Roman" w:hAnsi="Times New Roman" w:cs="Times New Roman"/>
+          <w:sz w:val="24"/>
+          <w:szCs w:val="24"/>
+        </w:rPr>
+      </w:pPr>
+      <w:r>
+        <w:rPr>
+          <w:rFonts w:ascii="Times New Roman" w:hAnsi="Times New Roman" w:cs="Times New Roman"/>
+          <w:sz w:val="24"/>
+          <w:szCs w:val="24"/>
+        </w:rPr>
+        <w:t>Scroll down to the bottom of the page and under “Manual Deploy”, click the button labeled “Deploy Branch”. You should see a console log show. This process will take around 1 minute to complete. Once completed, click “View”.</w:t>
+      </w:r>
+    </w:p>
+    <w:p>
+      <w:pPr>
+        <w:rPr>
+          <w:rFonts w:ascii="Times New Roman" w:hAnsi="Times New Roman" w:cs="Times New Roman"/>
+          <w:sz w:val="28"/>
+          <w:szCs w:val="28"/>
+        </w:rPr>
+      </w:pPr>
+      <w:r>
+        <w:rPr>
+          <w:rFonts w:ascii="Times New Roman" w:hAnsi="Times New Roman" w:cs="Times New Roman"/>
+          <w:sz w:val="28"/>
+          <w:szCs w:val="28"/>
+        </w:rPr>
+        <w:t xml:space="preserve">Step </w:t>
+      </w:r>
+      <w:r>
+        <w:rPr>
+          <w:rFonts w:ascii="Times New Roman" w:hAnsi="Times New Roman" w:cs="Times New Roman"/>
+          <w:sz w:val="28"/>
+          <w:szCs w:val="28"/>
+        </w:rPr>
+        <w:t>5</w:t>
+      </w:r>
+    </w:p>
+    <w:p>
+      <w:pPr>
+        <w:rPr>
+          <w:rFonts w:ascii="Times New Roman" w:hAnsi="Times New Roman" w:cs="Times New Roman"/>
+          <w:sz w:val="24"/>
+          <w:szCs w:val="24"/>
+        </w:rPr>
+      </w:pPr>
+      <w:r>
+        <w:rPr>
+          <w:rFonts w:ascii="Times New Roman" w:hAnsi="Times New Roman" w:cs="Times New Roman"/>
+          <w:sz w:val="24"/>
+          <w:szCs w:val="24"/>
+        </w:rPr>
+        <w:t xml:space="preserve">You will see </w:t>
+      </w:r>
+      <w:r>
+        <w:rPr>
+          <w:rFonts w:ascii="Times New Roman" w:hAnsi="Times New Roman" w:cs="Times New Roman"/>
+          <w:sz w:val="24"/>
+          <w:szCs w:val="24"/>
+        </w:rPr>
+        <w:t>the web application pop up in another tab. The link to this will be the link you send out for others to register, login and fill out the input form you just designed!</w:t>
+      </w:r>
+    </w:p>
+    <w:p>
+      <w:pPr>
+        <w:rPr>
+          <w:rFonts w:ascii="Times New Roman" w:hAnsi="Times New Roman" w:cs="Times New Roman"/>
+          <w:sz w:val="28"/>
+          <w:szCs w:val="28"/>
+        </w:rPr>
+      </w:pPr>
+      <w:r>
+        <w:rPr>
+          <w:rFonts w:ascii="Times New Roman" w:hAnsi="Times New Roman" w:cs="Times New Roman"/>
+          <w:sz w:val="28"/>
+          <w:szCs w:val="28"/>
+        </w:rPr>
+        <w:t xml:space="preserve">Step </w:t>
+      </w:r>
+      <w:r>
+        <w:rPr>
+          <w:rFonts w:ascii="Times New Roman" w:hAnsi="Times New Roman" w:cs="Times New Roman"/>
+          <w:sz w:val="28"/>
+          <w:szCs w:val="28"/>
+        </w:rPr>
+        <w:t>6</w:t>
+      </w:r>
+    </w:p>
+    <w:p>
+      <w:pPr>
+        <w:rPr>
+          <w:rFonts w:ascii="Times New Roman" w:hAnsi="Times New Roman" w:cs="Times New Roman"/>
+          <w:sz w:val="24"/>
+          <w:szCs w:val="24"/>
+        </w:rPr>
+      </w:pPr>
+      <w:r>
+        <w:rPr>
+          <w:rFonts w:ascii="Times New Roman" w:hAnsi="Times New Roman" w:cs="Times New Roman"/>
+          <w:sz w:val="24"/>
+          <w:szCs w:val="24"/>
+        </w:rPr>
+        <w:t>To view data submitted, you need to log</w:t>
+      </w:r>
+      <w:r>
+        <w:rPr>
+          <w:rFonts w:ascii="Times New Roman" w:hAnsi="Times New Roman" w:cs="Times New Roman"/>
+          <w:sz w:val="24"/>
+          <w:szCs w:val="24"/>
+        </w:rPr>
+        <w:t>-</w:t>
+      </w:r>
+      <w:r>
+        <w:rPr>
+          <w:rFonts w:ascii="Times New Roman" w:hAnsi="Times New Roman" w:cs="Times New Roman"/>
+          <w:sz w:val="24"/>
+          <w:szCs w:val="24"/>
+        </w:rPr>
+        <w:t>in with your admin account and click the “All History” tab at the top of the page. From there, you can view the data or download as a CSV.</w:t>
+      </w:r>
+    </w:p>
+    <w:p>
+      <w:pPr>
+        <w:rPr>
+          <w:rFonts w:ascii="Times New Roman" w:hAnsi="Times New Roman" w:cs="Times New Roman"/>
+          <w:sz w:val="24"/>
+          <w:szCs w:val="24"/>
+        </w:rPr>
+      </w:pPr>
+    </w:p>
+    <w:p>
+      <w:pPr>
+        <w:pStyle w:val="Heading1"/>
+        <w:rPr>
+          <w:rFonts w:ascii="Times New Roman" w:hAnsi="Times New Roman" w:cs="Times New Roman"/>
+          <w:sz w:val="36"/>
+          <w:szCs w:val="36"/>
+        </w:rPr>
+      </w:pPr>
+      <w:bookmarkStart w:id="17" w:name="_Toc30274590"/>
+      <w:r>
+        <w:rPr>
+          <w:rFonts w:ascii="Times New Roman" w:hAnsi="Times New Roman" w:cs="Times New Roman"/>
+          <w:sz w:val="36"/>
+          <w:szCs w:val="36"/>
+        </w:rPr>
+        <w:t>6</w:t>
+      </w:r>
+      <w:r>
+        <w:rPr>
+          <w:rFonts w:ascii="Times New Roman" w:hAnsi="Times New Roman" w:cs="Times New Roman"/>
+          <w:sz w:val="36"/>
+          <w:szCs w:val="36"/>
+        </w:rPr>
+        <w:t xml:space="preserve">.0 </w:t>
+      </w:r>
+      <w:r>
+        <w:rPr>
+          <w:rFonts w:ascii="Times New Roman" w:hAnsi="Times New Roman" w:cs="Times New Roman"/>
+          <w:sz w:val="36"/>
+          <w:szCs w:val="36"/>
+        </w:rPr>
+        <w:t>Making edits to your</w:t>
+      </w:r>
+      <w:r>
+        <w:rPr>
+          <w:rFonts w:ascii="Times New Roman" w:hAnsi="Times New Roman" w:cs="Times New Roman"/>
+          <w:sz w:val="36"/>
+          <w:szCs w:val="36"/>
+        </w:rPr>
+        <w:t xml:space="preserve"> web application</w:t>
+      </w:r>
+      <w:r>
+        <w:rPr>
+          <w:rFonts w:ascii="Times New Roman" w:hAnsi="Times New Roman" w:cs="Times New Roman"/>
+          <w:sz w:val="36"/>
+          <w:szCs w:val="36"/>
+        </w:rPr>
+        <w:t xml:space="preserve"> </w:t>
+      </w:r>
+      <w:r>
+        <w:rPr>
+          <w:rFonts w:ascii="Times New Roman" w:hAnsi="Times New Roman" w:cs="Times New Roman"/>
+          <w:sz w:val="36"/>
+          <w:szCs w:val="36"/>
+        </w:rPr>
+        <w:t>later</w:t>
+      </w:r>
+      <w:bookmarkEnd w:id="17"/>
+    </w:p>
+    <w:p/>
+    <w:p>
+      <w:pPr>
+        <w:rPr>
+          <w:rFonts w:ascii="Times New Roman" w:hAnsi="Times New Roman" w:cs="Times New Roman"/>
+          <w:sz w:val="28"/>
+          <w:szCs w:val="28"/>
+        </w:rPr>
+      </w:pPr>
+      <w:r>
+        <w:rPr>
+          <w:rFonts w:ascii="Times New Roman" w:hAnsi="Times New Roman" w:cs="Times New Roman"/>
+          <w:sz w:val="28"/>
+          <w:szCs w:val="28"/>
+        </w:rPr>
+        <w:t>Step 1</w:t>
+      </w:r>
+    </w:p>
+    <w:p>
+      <w:pPr>
+        <w:rPr>
+          <w:rFonts w:ascii="Times New Roman" w:hAnsi="Times New Roman" w:cs="Times New Roman"/>
+          <w:sz w:val="24"/>
+          <w:szCs w:val="24"/>
+        </w:rPr>
+      </w:pPr>
+      <w:r>
+        <w:rPr>
+          <w:rFonts w:ascii="Times New Roman" w:hAnsi="Times New Roman" w:cs="Times New Roman"/>
+          <w:sz w:val="24"/>
+          <w:szCs w:val="24"/>
+        </w:rPr>
+        <w:t>Repeat steps 1, 4 and 5 in section 3.4.</w:t>
+      </w:r>
+    </w:p>
+    <w:p>
+      <w:pPr>
+        <w:rPr>
+          <w:rFonts w:ascii="Times New Roman" w:hAnsi="Times New Roman" w:cs="Times New Roman"/>
+          <w:sz w:val="28"/>
+          <w:szCs w:val="28"/>
+        </w:rPr>
+      </w:pPr>
+      <w:r>
+        <w:rPr>
+          <w:rFonts w:ascii="Times New Roman" w:hAnsi="Times New Roman" w:cs="Times New Roman"/>
+          <w:sz w:val="28"/>
+          <w:szCs w:val="28"/>
+        </w:rPr>
+        <w:t>Step 2</w:t>
+      </w:r>
+    </w:p>
+    <w:p>
+      <w:pPr>
+        <w:rPr>
+          <w:rFonts w:ascii="Times New Roman" w:hAnsi="Times New Roman" w:cs="Times New Roman"/>
+          <w:sz w:val="24"/>
+          <w:szCs w:val="24"/>
+        </w:rPr>
+      </w:pPr>
+      <w:r>
+        <w:rPr>
+          <w:rFonts w:ascii="Times New Roman" w:hAnsi="Times New Roman" w:cs="Times New Roman"/>
+          <w:sz w:val="24"/>
+          <w:szCs w:val="24"/>
+        </w:rPr>
+        <w:t>Repeat steps in section 4.0 to make edits to your web page and input form.</w:t>
+      </w:r>
     </w:p>
     <w:p>
       <w:pPr>
@@ -7595,99 +8347,48 @@
           <w:sz w:val="24"/>
           <w:szCs w:val="24"/>
         </w:rPr>
-        <w:t>Scroll down to the bottom of the page and under “Manual Deploy”, click the button labeled “Deploy Branch”. You should see a console log show. This process will take around 1 minute to complete. Once completed, click “View”.</w:t>
-      </w:r>
-    </w:p>
-    <w:p>
-      <w:pPr>
-        <w:rPr>
-          <w:rFonts w:ascii="Times New Roman" w:hAnsi="Times New Roman" w:cs="Times New Roman"/>
-          <w:sz w:val="28"/>
-          <w:szCs w:val="28"/>
-        </w:rPr>
-      </w:pPr>
-      <w:r>
-        <w:rPr>
-          <w:rFonts w:ascii="Times New Roman" w:hAnsi="Times New Roman" w:cs="Times New Roman"/>
-          <w:sz w:val="28"/>
-          <w:szCs w:val="28"/>
-        </w:rPr>
-        <w:t xml:space="preserve">Step </w:t>
-      </w:r>
-      <w:r>
-        <w:rPr>
-          <w:rFonts w:ascii="Times New Roman" w:hAnsi="Times New Roman" w:cs="Times New Roman"/>
-          <w:sz w:val="28"/>
-          <w:szCs w:val="28"/>
-        </w:rPr>
-        <w:t>4</w:t>
-      </w:r>
-    </w:p>
-    <w:p>
-      <w:pPr>
-        <w:rPr>
-          <w:rFonts w:ascii="Times New Roman" w:hAnsi="Times New Roman" w:cs="Times New Roman"/>
-          <w:sz w:val="24"/>
-          <w:szCs w:val="24"/>
-        </w:rPr>
-      </w:pPr>
-      <w:r>
-        <w:rPr>
-          <w:rFonts w:ascii="Times New Roman" w:hAnsi="Times New Roman" w:cs="Times New Roman"/>
-          <w:sz w:val="24"/>
-          <w:szCs w:val="24"/>
-        </w:rPr>
-        <w:t xml:space="preserve">You will see </w:t>
-      </w:r>
-      <w:r>
-        <w:rPr>
-          <w:rFonts w:ascii="Times New Roman" w:hAnsi="Times New Roman" w:cs="Times New Roman"/>
-          <w:sz w:val="24"/>
-          <w:szCs w:val="24"/>
-        </w:rPr>
-        <w:t>the web application pop up in another tab. The link to this will be the link you send out for others to register, login and fill out the input form you just designed!</w:t>
-      </w:r>
-    </w:p>
-    <w:p>
-      <w:pPr>
-        <w:rPr>
-          <w:rFonts w:ascii="Times New Roman" w:hAnsi="Times New Roman" w:cs="Times New Roman"/>
-          <w:sz w:val="28"/>
-          <w:szCs w:val="28"/>
-        </w:rPr>
-      </w:pPr>
-      <w:r>
-        <w:rPr>
-          <w:rFonts w:ascii="Times New Roman" w:hAnsi="Times New Roman" w:cs="Times New Roman"/>
-          <w:sz w:val="28"/>
-          <w:szCs w:val="28"/>
-        </w:rPr>
-        <w:t xml:space="preserve">Step </w:t>
-      </w:r>
-      <w:r>
-        <w:rPr>
-          <w:rFonts w:ascii="Times New Roman" w:hAnsi="Times New Roman" w:cs="Times New Roman"/>
-          <w:sz w:val="28"/>
-          <w:szCs w:val="28"/>
-        </w:rPr>
-        <w:t>5</w:t>
-      </w:r>
-    </w:p>
-    <w:p>
-      <w:pPr>
-        <w:rPr>
-          <w:rFonts w:ascii="Times New Roman" w:hAnsi="Times New Roman" w:cs="Times New Roman"/>
-          <w:sz w:val="24"/>
-          <w:szCs w:val="24"/>
-        </w:rPr>
-      </w:pPr>
-      <w:r>
-        <w:rPr>
-          <w:rFonts w:ascii="Times New Roman" w:hAnsi="Times New Roman" w:cs="Times New Roman"/>
-          <w:sz w:val="24"/>
-          <w:szCs w:val="24"/>
-        </w:rPr>
-        <w:t>To view data submitted, you need to log</w:t>
+        <w:t xml:space="preserve">Repeat </w:t>
+      </w:r>
+      <w:r>
+        <w:rPr>
+          <w:rFonts w:ascii="Times New Roman" w:hAnsi="Times New Roman" w:cs="Times New Roman"/>
+          <w:sz w:val="24"/>
+          <w:szCs w:val="24"/>
+        </w:rPr>
+        <w:t xml:space="preserve">all </w:t>
+      </w:r>
+      <w:r>
+        <w:rPr>
+          <w:rFonts w:ascii="Times New Roman" w:hAnsi="Times New Roman" w:cs="Times New Roman"/>
+          <w:sz w:val="24"/>
+          <w:szCs w:val="24"/>
+        </w:rPr>
+        <w:t>steps in section 5.1 to push changes to your web application. Since you check marked the option to “Enable Automatic Deploys” on Heroku, pushing changes should trigger your web application to automatically update. This can take a couple of minutes so give it some time.</w:t>
+      </w:r>
+    </w:p>
+    <w:p>
+      <w:pPr>
+        <w:rPr>
+          <w:rFonts w:ascii="Times New Roman" w:hAnsi="Times New Roman" w:cs="Times New Roman"/>
+          <w:sz w:val="24"/>
+          <w:szCs w:val="24"/>
+        </w:rPr>
+      </w:pPr>
+      <w:r>
+        <w:rPr>
+          <w:rFonts w:ascii="Times New Roman" w:hAnsi="Times New Roman" w:cs="Times New Roman"/>
+          <w:sz w:val="24"/>
+          <w:szCs w:val="24"/>
+        </w:rPr>
+        <w:t>If you notice the changes were not reflected on your web application, proceed to section 5.2</w:t>
+      </w:r>
+      <w:r>
+        <w:rPr>
+          <w:rFonts w:ascii="Times New Roman" w:hAnsi="Times New Roman" w:cs="Times New Roman"/>
+          <w:sz w:val="24"/>
+          <w:szCs w:val="24"/>
+        </w:rPr>
+        <w:t>, visit the Heroku website and go through steps 4</w:t>
       </w:r>
       <w:r>
         <w:rPr>
@@ -7703,47 +8404,20 @@
           <w:sz w:val="24"/>
           <w:szCs w:val="24"/>
         </w:rPr>
-        <w:t>in with your admin account and click the “All History” tab at the top of the page. From there, you can view the data or download as a CSV.</w:t>
-      </w:r>
-    </w:p>
-    <w:p>
-      <w:pPr>
-        <w:rPr>
-          <w:rFonts w:ascii="Times New Roman" w:hAnsi="Times New Roman" w:cs="Times New Roman"/>
-          <w:sz w:val="20"/>
-          <w:szCs w:val="20"/>
-        </w:rPr>
-      </w:pPr>
-      <w:r>
-        <w:rPr>
-          <w:rFonts w:ascii="Times New Roman" w:hAnsi="Times New Roman" w:cs="Times New Roman"/>
-          <w:sz w:val="20"/>
-          <w:szCs w:val="20"/>
-        </w:rPr>
-        <w:t>*</w:t>
-      </w:r>
-      <w:r>
-        <w:rPr>
-          <w:rFonts w:ascii="Times New Roman" w:hAnsi="Times New Roman" w:cs="Times New Roman"/>
-          <w:sz w:val="20"/>
-          <w:szCs w:val="20"/>
-        </w:rPr>
-        <w:t>Make sure that you do not have ad-blocker enabled. Otherwise, the CSV download link will not work properly.</w:t>
-      </w:r>
-    </w:p>
-    <w:p>
-      <w:pPr>
-        <w:jc w:val="center"/>
-        <w:rPr>
-          <w:rFonts w:ascii="Times New Roman" w:hAnsi="Times New Roman" w:cs="Times New Roman"/>
-          <w:sz w:val="24"/>
-          <w:szCs w:val="24"/>
-        </w:rPr>
-      </w:pPr>
+        <w:t>6</w:t>
+      </w:r>
+      <w:r>
+        <w:rPr>
+          <w:rFonts w:ascii="Times New Roman" w:hAnsi="Times New Roman" w:cs="Times New Roman"/>
+          <w:sz w:val="24"/>
+          <w:szCs w:val="24"/>
+        </w:rPr>
+        <w:t>.</w:t>
+      </w:r>
     </w:p>
     <w:p/>
     <w:sectPr>
-      <w:footerReference w:type="default" r:id="rId38"/>
+      <w:footerReference w:type="default" r:id="rId40"/>
       <w:pgSz w:w="12240" w:h="15840"/>
       <w:pgMar w:top="1440" w:right="1440" w:bottom="1440" w:left="1440" w:header="708" w:footer="708" w:gutter="0"/>
       <w:pgNumType w:start="0"/>
@@ -8815,7 +9489,7 @@
 </file>
 
 <file path=customXml/itemProps2.xml><?xml version="1.0" encoding="utf-8"?>
-<ds:datastoreItem xmlns:ds="http://schemas.openxmlformats.org/officeDocument/2006/customXml" ds:itemID="{DC14594E-38D7-4307-A383-F2C57A0EF98E}">
+<ds:datastoreItem xmlns:ds="http://schemas.openxmlformats.org/officeDocument/2006/customXml" ds:itemID="{8FDF3A75-9FAA-44E3-BD98-8CDFA83E8F05}">
   <ds:schemaRefs>
     <ds:schemaRef ds:uri="http://schemas.openxmlformats.org/officeDocument/2006/bibliography"/>
   </ds:schemaRefs>

</xml_diff>

<commit_message>
updated checkbox and guide
</commit_message>
<xml_diff>
--- a/Set-Up-Guide.docx
+++ b/Set-Up-Guide.docx
@@ -1122,7 +1122,7 @@
           <w:r>
             <w:fldChar w:fldCharType="separate"/>
           </w:r>
-          <w:hyperlink w:anchor="_Toc30274574" w:history="1">
+          <w:hyperlink w:anchor="_Toc30344328" w:history="1">
             <w:r>
               <w:rPr>
                 <w:rStyle w:val="Hyperlink"/>
@@ -1150,7 +1150,7 @@
                 <w:noProof/>
                 <w:webHidden/>
               </w:rPr>
-              <w:instrText xml:space="preserve"> PAGEREF _Toc30274574 \h </w:instrText>
+              <w:instrText xml:space="preserve"> PAGEREF _Toc30344328 \h </w:instrText>
             </w:r>
             <w:r>
               <w:rPr>
@@ -1193,7 +1193,7 @@
               <w:lang w:eastAsia="en-CA"/>
             </w:rPr>
           </w:pPr>
-          <w:hyperlink w:anchor="_Toc30274575" w:history="1">
+          <w:hyperlink w:anchor="_Toc30344329" w:history="1">
             <w:r>
               <w:rPr>
                 <w:rStyle w:val="Hyperlink"/>
@@ -1221,7 +1221,7 @@
                 <w:noProof/>
                 <w:webHidden/>
               </w:rPr>
-              <w:instrText xml:space="preserve"> PAGEREF _Toc30274575 \h </w:instrText>
+              <w:instrText xml:space="preserve"> PAGEREF _Toc30344329 \h </w:instrText>
             </w:r>
             <w:r>
               <w:rPr>
@@ -1264,7 +1264,7 @@
               <w:lang w:eastAsia="en-CA"/>
             </w:rPr>
           </w:pPr>
-          <w:hyperlink w:anchor="_Toc30274576" w:history="1">
+          <w:hyperlink w:anchor="_Toc30344330" w:history="1">
             <w:r>
               <w:rPr>
                 <w:rStyle w:val="Hyperlink"/>
@@ -1292,7 +1292,7 @@
                 <w:noProof/>
                 <w:webHidden/>
               </w:rPr>
-              <w:instrText xml:space="preserve"> PAGEREF _Toc30274576 \h </w:instrText>
+              <w:instrText xml:space="preserve"> PAGEREF _Toc30344330 \h </w:instrText>
             </w:r>
             <w:r>
               <w:rPr>
@@ -1335,7 +1335,7 @@
               <w:lang w:eastAsia="en-CA"/>
             </w:rPr>
           </w:pPr>
-          <w:hyperlink w:anchor="_Toc30274577" w:history="1">
+          <w:hyperlink w:anchor="_Toc30344331" w:history="1">
             <w:r>
               <w:rPr>
                 <w:rStyle w:val="Hyperlink"/>
@@ -1363,7 +1363,7 @@
                 <w:noProof/>
                 <w:webHidden/>
               </w:rPr>
-              <w:instrText xml:space="preserve"> PAGEREF _Toc30274577 \h </w:instrText>
+              <w:instrText xml:space="preserve"> PAGEREF _Toc30344331 \h </w:instrText>
             </w:r>
             <w:r>
               <w:rPr>
@@ -1406,7 +1406,7 @@
               <w:lang w:eastAsia="en-CA"/>
             </w:rPr>
           </w:pPr>
-          <w:hyperlink w:anchor="_Toc30274578" w:history="1">
+          <w:hyperlink w:anchor="_Toc30344332" w:history="1">
             <w:r>
               <w:rPr>
                 <w:rStyle w:val="Hyperlink"/>
@@ -1434,7 +1434,7 @@
                 <w:noProof/>
                 <w:webHidden/>
               </w:rPr>
-              <w:instrText xml:space="preserve"> PAGEREF _Toc30274578 \h </w:instrText>
+              <w:instrText xml:space="preserve"> PAGEREF _Toc30344332 \h </w:instrText>
             </w:r>
             <w:r>
               <w:rPr>
@@ -1477,7 +1477,7 @@
               <w:lang w:eastAsia="en-CA"/>
             </w:rPr>
           </w:pPr>
-          <w:hyperlink w:anchor="_Toc30274579" w:history="1">
+          <w:hyperlink w:anchor="_Toc30344333" w:history="1">
             <w:r>
               <w:rPr>
                 <w:rStyle w:val="Hyperlink"/>
@@ -1505,7 +1505,7 @@
                 <w:noProof/>
                 <w:webHidden/>
               </w:rPr>
-              <w:instrText xml:space="preserve"> PAGEREF _Toc30274579 \h </w:instrText>
+              <w:instrText xml:space="preserve"> PAGEREF _Toc30344333 \h </w:instrText>
             </w:r>
             <w:r>
               <w:rPr>
@@ -1548,7 +1548,7 @@
               <w:lang w:eastAsia="en-CA"/>
             </w:rPr>
           </w:pPr>
-          <w:hyperlink w:anchor="_Toc30274580" w:history="1">
+          <w:hyperlink w:anchor="_Toc30344334" w:history="1">
             <w:r>
               <w:rPr>
                 <w:rStyle w:val="Hyperlink"/>
@@ -1576,7 +1576,7 @@
                 <w:noProof/>
                 <w:webHidden/>
               </w:rPr>
-              <w:instrText xml:space="preserve"> PAGEREF _Toc30274580 \h </w:instrText>
+              <w:instrText xml:space="preserve"> PAGEREF _Toc30344334 \h </w:instrText>
             </w:r>
             <w:r>
               <w:rPr>
@@ -1619,7 +1619,7 @@
               <w:lang w:eastAsia="en-CA"/>
             </w:rPr>
           </w:pPr>
-          <w:hyperlink w:anchor="_Toc30274581" w:history="1">
+          <w:hyperlink w:anchor="_Toc30344335" w:history="1">
             <w:r>
               <w:rPr>
                 <w:rStyle w:val="Hyperlink"/>
@@ -1647,7 +1647,7 @@
                 <w:noProof/>
                 <w:webHidden/>
               </w:rPr>
-              <w:instrText xml:space="preserve"> PAGEREF _Toc30274581 \h </w:instrText>
+              <w:instrText xml:space="preserve"> PAGEREF _Toc30344335 \h </w:instrText>
             </w:r>
             <w:r>
               <w:rPr>
@@ -1690,7 +1690,7 @@
               <w:lang w:eastAsia="en-CA"/>
             </w:rPr>
           </w:pPr>
-          <w:hyperlink w:anchor="_Toc30274582" w:history="1">
+          <w:hyperlink w:anchor="_Toc30344336" w:history="1">
             <w:r>
               <w:rPr>
                 <w:rStyle w:val="Hyperlink"/>
@@ -1718,7 +1718,7 @@
                 <w:noProof/>
                 <w:webHidden/>
               </w:rPr>
-              <w:instrText xml:space="preserve"> PAGEREF _Toc30274582 \h </w:instrText>
+              <w:instrText xml:space="preserve"> PAGEREF _Toc30344336 \h </w:instrText>
             </w:r>
             <w:r>
               <w:rPr>
@@ -1761,7 +1761,7 @@
               <w:lang w:eastAsia="en-CA"/>
             </w:rPr>
           </w:pPr>
-          <w:hyperlink w:anchor="_Toc30274583" w:history="1">
+          <w:hyperlink w:anchor="_Toc30344337" w:history="1">
             <w:r>
               <w:rPr>
                 <w:rStyle w:val="Hyperlink"/>
@@ -1789,7 +1789,7 @@
                 <w:noProof/>
                 <w:webHidden/>
               </w:rPr>
-              <w:instrText xml:space="preserve"> PAGEREF _Toc30274583 \h </w:instrText>
+              <w:instrText xml:space="preserve"> PAGEREF _Toc30344337 \h </w:instrText>
             </w:r>
             <w:r>
               <w:rPr>
@@ -1832,7 +1832,7 @@
               <w:lang w:eastAsia="en-CA"/>
             </w:rPr>
           </w:pPr>
-          <w:hyperlink w:anchor="_Toc30274584" w:history="1">
+          <w:hyperlink w:anchor="_Toc30344338" w:history="1">
             <w:r>
               <w:rPr>
                 <w:rStyle w:val="Hyperlink"/>
@@ -1860,7 +1860,7 @@
                 <w:noProof/>
                 <w:webHidden/>
               </w:rPr>
-              <w:instrText xml:space="preserve"> PAGEREF _Toc30274584 \h </w:instrText>
+              <w:instrText xml:space="preserve"> PAGEREF _Toc30344338 \h </w:instrText>
             </w:r>
             <w:r>
               <w:rPr>
@@ -1903,7 +1903,7 @@
               <w:lang w:eastAsia="en-CA"/>
             </w:rPr>
           </w:pPr>
-          <w:hyperlink w:anchor="_Toc30274585" w:history="1">
+          <w:hyperlink w:anchor="_Toc30344339" w:history="1">
             <w:r>
               <w:rPr>
                 <w:rStyle w:val="Hyperlink"/>
@@ -1931,7 +1931,7 @@
                 <w:noProof/>
                 <w:webHidden/>
               </w:rPr>
-              <w:instrText xml:space="preserve"> PAGEREF _Toc30274585 \h </w:instrText>
+              <w:instrText xml:space="preserve"> PAGEREF _Toc30344339 \h </w:instrText>
             </w:r>
             <w:r>
               <w:rPr>
@@ -1974,7 +1974,7 @@
               <w:lang w:eastAsia="en-CA"/>
             </w:rPr>
           </w:pPr>
-          <w:hyperlink w:anchor="_Toc30274586" w:history="1">
+          <w:hyperlink w:anchor="_Toc30344340" w:history="1">
             <w:r>
               <w:rPr>
                 <w:rStyle w:val="Hyperlink"/>
@@ -2002,7 +2002,7 @@
                 <w:noProof/>
                 <w:webHidden/>
               </w:rPr>
-              <w:instrText xml:space="preserve"> PAGEREF _Toc30274586 \h </w:instrText>
+              <w:instrText xml:space="preserve"> PAGEREF _Toc30344340 \h </w:instrText>
             </w:r>
             <w:r>
               <w:rPr>
@@ -2045,7 +2045,7 @@
               <w:lang w:eastAsia="en-CA"/>
             </w:rPr>
           </w:pPr>
-          <w:hyperlink w:anchor="_Toc30274587" w:history="1">
+          <w:hyperlink w:anchor="_Toc30344341" w:history="1">
             <w:r>
               <w:rPr>
                 <w:rStyle w:val="Hyperlink"/>
@@ -2073,7 +2073,7 @@
                 <w:noProof/>
                 <w:webHidden/>
               </w:rPr>
-              <w:instrText xml:space="preserve"> PAGEREF _Toc30274587 \h </w:instrText>
+              <w:instrText xml:space="preserve"> PAGEREF _Toc30344341 \h </w:instrText>
             </w:r>
             <w:r>
               <w:rPr>
@@ -2116,7 +2116,7 @@
               <w:lang w:eastAsia="en-CA"/>
             </w:rPr>
           </w:pPr>
-          <w:hyperlink w:anchor="_Toc30274588" w:history="1">
+          <w:hyperlink w:anchor="_Toc30344342" w:history="1">
             <w:r>
               <w:rPr>
                 <w:rStyle w:val="Hyperlink"/>
@@ -2144,7 +2144,7 @@
                 <w:noProof/>
                 <w:webHidden/>
               </w:rPr>
-              <w:instrText xml:space="preserve"> PAGEREF _Toc30274588 \h </w:instrText>
+              <w:instrText xml:space="preserve"> PAGEREF _Toc30344342 \h </w:instrText>
             </w:r>
             <w:r>
               <w:rPr>
@@ -2187,7 +2187,7 @@
               <w:lang w:eastAsia="en-CA"/>
             </w:rPr>
           </w:pPr>
-          <w:hyperlink w:anchor="_Toc30274589" w:history="1">
+          <w:hyperlink w:anchor="_Toc30344343" w:history="1">
             <w:r>
               <w:rPr>
                 <w:rStyle w:val="Hyperlink"/>
@@ -2215,7 +2215,7 @@
                 <w:noProof/>
                 <w:webHidden/>
               </w:rPr>
-              <w:instrText xml:space="preserve"> PAGEREF _Toc30274589 \h </w:instrText>
+              <w:instrText xml:space="preserve"> PAGEREF _Toc30344343 \h </w:instrText>
             </w:r>
             <w:r>
               <w:rPr>
@@ -2258,7 +2258,7 @@
               <w:lang w:eastAsia="en-CA"/>
             </w:rPr>
           </w:pPr>
-          <w:hyperlink w:anchor="_Toc30274590" w:history="1">
+          <w:hyperlink w:anchor="_Toc30344344" w:history="1">
             <w:r>
               <w:rPr>
                 <w:rStyle w:val="Hyperlink"/>
@@ -2286,7 +2286,7 @@
                 <w:noProof/>
                 <w:webHidden/>
               </w:rPr>
-              <w:instrText xml:space="preserve"> PAGEREF _Toc30274590 \h </w:instrText>
+              <w:instrText xml:space="preserve"> PAGEREF _Toc30344344 \h </w:instrText>
             </w:r>
             <w:r>
               <w:rPr>
@@ -2359,7 +2359,7 @@
           <w:szCs w:val="36"/>
         </w:rPr>
       </w:pPr>
-      <w:bookmarkStart w:id="1" w:name="_Toc30274574"/>
+      <w:bookmarkStart w:id="1" w:name="_Toc30344328"/>
       <w:r>
         <w:rPr>
           <w:rFonts w:ascii="Times New Roman" w:hAnsi="Times New Roman" w:cs="Times New Roman"/>
@@ -2472,7 +2472,7 @@
           <w:szCs w:val="32"/>
         </w:rPr>
       </w:pPr>
-      <w:bookmarkStart w:id="2" w:name="_Toc30274575"/>
+      <w:bookmarkStart w:id="2" w:name="_Toc30344329"/>
       <w:r>
         <w:rPr>
           <w:rFonts w:ascii="Times New Roman" w:hAnsi="Times New Roman" w:cs="Times New Roman"/>
@@ -2772,7 +2772,7 @@
           <w:szCs w:val="32"/>
         </w:rPr>
       </w:pPr>
-      <w:bookmarkStart w:id="3" w:name="_Toc30274576"/>
+      <w:bookmarkStart w:id="3" w:name="_Toc30344330"/>
       <w:r>
         <w:rPr>
           <w:rFonts w:ascii="Times New Roman" w:hAnsi="Times New Roman" w:cs="Times New Roman"/>
@@ -2973,7 +2973,7 @@
           <w:szCs w:val="36"/>
         </w:rPr>
       </w:pPr>
-      <w:bookmarkStart w:id="4" w:name="_Toc30274577"/>
+      <w:bookmarkStart w:id="4" w:name="_Toc30344331"/>
       <w:r>
         <w:rPr>
           <w:rFonts w:ascii="Times New Roman" w:hAnsi="Times New Roman" w:cs="Times New Roman"/>
@@ -3319,7 +3319,7 @@
           <w:szCs w:val="36"/>
         </w:rPr>
       </w:pPr>
-      <w:bookmarkStart w:id="5" w:name="_Toc30274578"/>
+      <w:bookmarkStart w:id="5" w:name="_Toc30344332"/>
       <w:r>
         <w:rPr>
           <w:rFonts w:ascii="Times New Roman" w:hAnsi="Times New Roman" w:cs="Times New Roman"/>
@@ -3380,7 +3380,7 @@
           <w:szCs w:val="32"/>
         </w:rPr>
       </w:pPr>
-      <w:bookmarkStart w:id="6" w:name="_Toc30274579"/>
+      <w:bookmarkStart w:id="6" w:name="_Toc30344333"/>
       <w:r>
         <w:rPr>
           <w:rFonts w:ascii="Times New Roman" w:hAnsi="Times New Roman" w:cs="Times New Roman"/>
@@ -4562,7 +4562,7 @@
           <w:szCs w:val="32"/>
         </w:rPr>
       </w:pPr>
-      <w:bookmarkStart w:id="7" w:name="_Toc30274580"/>
+      <w:bookmarkStart w:id="7" w:name="_Toc30344334"/>
       <w:r>
         <w:rPr>
           <w:rFonts w:ascii="Times New Roman" w:hAnsi="Times New Roman" w:cs="Times New Roman"/>
@@ -5030,7 +5030,7 @@
           <w:szCs w:val="32"/>
         </w:rPr>
       </w:pPr>
-      <w:bookmarkStart w:id="8" w:name="_Toc30274581"/>
+      <w:bookmarkStart w:id="8" w:name="_Toc30344335"/>
       <w:r>
         <w:rPr>
           <w:rFonts w:ascii="Times New Roman" w:hAnsi="Times New Roman" w:cs="Times New Roman"/>
@@ -5334,7 +5334,7 @@
           <w:szCs w:val="32"/>
         </w:rPr>
       </w:pPr>
-      <w:bookmarkStart w:id="9" w:name="_Toc30274582"/>
+      <w:bookmarkStart w:id="9" w:name="_Toc30344336"/>
       <w:r>
         <w:rPr>
           <w:rFonts w:ascii="Times New Roman" w:hAnsi="Times New Roman" w:cs="Times New Roman"/>
@@ -5513,15 +5513,7 @@
           <w:sz w:val="24"/>
           <w:szCs w:val="24"/>
         </w:rPr>
-        <w:t xml:space="preserve"> </w:t>
-      </w:r>
-      <w:r>
-        <w:rPr>
-          <w:rFonts w:ascii="Times New Roman" w:hAnsi="Times New Roman" w:cs="Times New Roman"/>
-          <w:sz w:val="24"/>
-          <w:szCs w:val="24"/>
-        </w:rPr>
-        <w:t>Make sure to NOT close the black console window that pops up.</w:t>
+        <w:t xml:space="preserve"> Make sure to NOT close the black console window that pops up.</w:t>
       </w:r>
     </w:p>
     <w:p>
@@ -5942,7 +5934,7 @@
           <w:szCs w:val="32"/>
         </w:rPr>
       </w:pPr>
-      <w:bookmarkStart w:id="10" w:name="_Toc30274583"/>
+      <w:bookmarkStart w:id="10" w:name="_Toc30344337"/>
       <w:r>
         <w:rPr>
           <w:rFonts w:ascii="Times New Roman" w:hAnsi="Times New Roman" w:cs="Times New Roman"/>
@@ -6247,7 +6239,7 @@
           <w:szCs w:val="36"/>
         </w:rPr>
       </w:pPr>
-      <w:bookmarkStart w:id="11" w:name="_Toc30274584"/>
+      <w:bookmarkStart w:id="11" w:name="_Toc30344338"/>
       <w:r>
         <w:rPr>
           <w:rFonts w:ascii="Times New Roman" w:hAnsi="Times New Roman" w:cs="Times New Roman"/>
@@ -6284,7 +6276,7 @@
           <w:szCs w:val="32"/>
         </w:rPr>
       </w:pPr>
-      <w:bookmarkStart w:id="12" w:name="_Toc30274585"/>
+      <w:bookmarkStart w:id="12" w:name="_Toc30344339"/>
       <w:r>
         <w:rPr>
           <w:rFonts w:ascii="Times New Roman" w:hAnsi="Times New Roman" w:cs="Times New Roman"/>
@@ -6873,7 +6865,7 @@
           <w:szCs w:val="32"/>
         </w:rPr>
       </w:pPr>
-      <w:bookmarkStart w:id="13" w:name="_Toc30274586"/>
+      <w:bookmarkStart w:id="13" w:name="_Toc30344340"/>
       <w:r>
         <w:rPr>
           <w:rFonts w:ascii="Times New Roman" w:hAnsi="Times New Roman" w:cs="Times New Roman"/>
@@ -7192,7 +7184,7 @@
           <w:szCs w:val="36"/>
         </w:rPr>
       </w:pPr>
-      <w:bookmarkStart w:id="14" w:name="_Toc30274587"/>
+      <w:bookmarkStart w:id="14" w:name="_Toc30344341"/>
       <w:r>
         <w:rPr>
           <w:rFonts w:ascii="Times New Roman" w:hAnsi="Times New Roman" w:cs="Times New Roman"/>
@@ -7238,7 +7230,7 @@
           <w:szCs w:val="32"/>
         </w:rPr>
       </w:pPr>
-      <w:bookmarkStart w:id="15" w:name="_Toc30274588"/>
+      <w:bookmarkStart w:id="15" w:name="_Toc30344342"/>
       <w:r>
         <w:rPr>
           <w:rFonts w:ascii="Times New Roman" w:hAnsi="Times New Roman" w:cs="Times New Roman"/>
@@ -7594,7 +7586,7 @@
           <w:szCs w:val="32"/>
         </w:rPr>
       </w:pPr>
-      <w:bookmarkStart w:id="16" w:name="_Toc30274589"/>
+      <w:bookmarkStart w:id="16" w:name="_Toc30344343"/>
       <w:r>
         <w:rPr>
           <w:rFonts w:ascii="Times New Roman" w:hAnsi="Times New Roman" w:cs="Times New Roman"/>
@@ -8182,10 +8174,74 @@
       <w:pPr>
         <w:rPr>
           <w:rFonts w:ascii="Times New Roman" w:hAnsi="Times New Roman" w:cs="Times New Roman"/>
-          <w:sz w:val="24"/>
-          <w:szCs w:val="24"/>
-        </w:rPr>
-      </w:pPr>
+          <w:sz w:val="20"/>
+          <w:szCs w:val="20"/>
+        </w:rPr>
+      </w:pPr>
+      <w:r>
+        <w:rPr>
+          <w:rFonts w:ascii="Times New Roman" w:hAnsi="Times New Roman" w:cs="Times New Roman"/>
+          <w:sz w:val="20"/>
+          <w:szCs w:val="20"/>
+        </w:rPr>
+        <w:t>*</w:t>
+      </w:r>
+      <w:r>
+        <w:rPr>
+          <w:rFonts w:ascii="Times New Roman" w:hAnsi="Times New Roman" w:cs="Times New Roman"/>
+          <w:sz w:val="20"/>
+          <w:szCs w:val="20"/>
+        </w:rPr>
+        <w:t xml:space="preserve">If the CSV document is blank, switch tabs </w:t>
+      </w:r>
+      <w:r>
+        <w:rPr>
+          <w:rFonts w:ascii="Times New Roman" w:hAnsi="Times New Roman" w:cs="Times New Roman"/>
+          <w:sz w:val="20"/>
+          <w:szCs w:val="20"/>
+        </w:rPr>
+        <w:t xml:space="preserve">on </w:t>
+      </w:r>
+      <w:r>
+        <w:rPr>
+          <w:rFonts w:ascii="Times New Roman" w:hAnsi="Times New Roman" w:cs="Times New Roman"/>
+          <w:sz w:val="20"/>
+          <w:szCs w:val="20"/>
+        </w:rPr>
+        <w:t>your</w:t>
+      </w:r>
+      <w:r>
+        <w:rPr>
+          <w:rFonts w:ascii="Times New Roman" w:hAnsi="Times New Roman" w:cs="Times New Roman"/>
+          <w:sz w:val="20"/>
+          <w:szCs w:val="20"/>
+        </w:rPr>
+        <w:t xml:space="preserve"> site, go back to “All history” and</w:t>
+      </w:r>
+      <w:r>
+        <w:rPr>
+          <w:rFonts w:ascii="Times New Roman" w:hAnsi="Times New Roman" w:cs="Times New Roman"/>
+          <w:sz w:val="20"/>
+          <w:szCs w:val="20"/>
+        </w:rPr>
+        <w:t xml:space="preserve"> </w:t>
+      </w:r>
+      <w:r>
+        <w:rPr>
+          <w:rFonts w:ascii="Times New Roman" w:hAnsi="Times New Roman" w:cs="Times New Roman"/>
+          <w:sz w:val="20"/>
+          <w:szCs w:val="20"/>
+        </w:rPr>
+        <w:t>t</w:t>
+      </w:r>
+      <w:r>
+        <w:rPr>
+          <w:rFonts w:ascii="Times New Roman" w:hAnsi="Times New Roman" w:cs="Times New Roman"/>
+          <w:sz w:val="20"/>
+          <w:szCs w:val="20"/>
+        </w:rPr>
+        <w:t>ry again.</w:t>
+      </w:r>
     </w:p>
     <w:p>
       <w:pPr>
@@ -8196,7 +8252,7 @@
           <w:szCs w:val="36"/>
         </w:rPr>
       </w:pPr>
-      <w:bookmarkStart w:id="17" w:name="_Toc30274590"/>
+      <w:bookmarkStart w:id="17" w:name="_Toc30344344"/>
       <w:r>
         <w:rPr>
           <w:rFonts w:ascii="Times New Roman" w:hAnsi="Times New Roman" w:cs="Times New Roman"/>
@@ -9489,7 +9545,7 @@
 </file>
 
 <file path=customXml/itemProps2.xml><?xml version="1.0" encoding="utf-8"?>
-<ds:datastoreItem xmlns:ds="http://schemas.openxmlformats.org/officeDocument/2006/customXml" ds:itemID="{8FDF3A75-9FAA-44E3-BD98-8CDFA83E8F05}">
+<ds:datastoreItem xmlns:ds="http://schemas.openxmlformats.org/officeDocument/2006/customXml" ds:itemID="{1F44DA80-EB9E-4FEE-9FD3-78B621E7EA22}">
   <ds:schemaRefs>
     <ds:schemaRef ds:uri="http://schemas.openxmlformats.org/officeDocument/2006/bibliography"/>
   </ds:schemaRefs>

</xml_diff>